<commit_message>
alpha change,ret val interp transpose Q5 comments, B black line fix, new pics
</commit_message>
<xml_diff>
--- a/hw2/Q5WordAndSnapShots/Q5.docx
+++ b/hw2/Q5WordAndSnapShots/Q5.docx
@@ -169,6 +169,7 @@
     <w:p>
       <w:pPr>
         <w:rPr>
+          <w:rFonts w:hint="cs"/>
           <w:rtl/>
         </w:rPr>
       </w:pPr>
@@ -326,6 +327,7 @@
         <w:pStyle w:val="ListParagraph"/>
         <w:ind w:left="0"/>
         <w:rPr>
+          <w:rFonts w:hint="cs"/>
           <w:rtl/>
         </w:rPr>
       </w:pPr>
@@ -334,9 +336,9 @@
           <w:noProof/>
         </w:rPr>
         <w:drawing>
-          <wp:inline distT="0" distB="0" distL="0" distR="0" wp14:anchorId="4E788E66" wp14:editId="5302A342">
-            <wp:extent cx="5274310" cy="2208007"/>
-            <wp:effectExtent l="0" t="0" r="2540" b="1905"/>
+          <wp:inline distT="0" distB="0" distL="0" distR="0" wp14:anchorId="5F7C7015" wp14:editId="373ABF9F">
+            <wp:extent cx="5274310" cy="1905222"/>
+            <wp:effectExtent l="0" t="0" r="2540" b="0"/>
             <wp:docPr id="1" name="Picture 1"/>
             <wp:cNvGraphicFramePr>
               <a:graphicFrameLocks xmlns:a="http://schemas.openxmlformats.org/drawingml/2006/main" noChangeAspect="1"/>
@@ -357,7 +359,7 @@
                   <pic:spPr>
                     <a:xfrm>
                       <a:off x="0" y="0"/>
-                      <a:ext cx="5274310" cy="2208007"/>
+                      <a:ext cx="5274310" cy="1905222"/>
                     </a:xfrm>
                     <a:prstGeom prst="rect">
                       <a:avLst/>
@@ -458,19 +460,16 @@
       <w:pPr>
         <w:pStyle w:val="ListParagraph"/>
         <w:ind w:left="0"/>
-        <w:rPr>
-          <w:rtl/>
-        </w:rPr>
       </w:pPr>
       <w:r>
         <w:rPr>
           <w:noProof/>
         </w:rPr>
         <w:drawing>
-          <wp:inline distT="0" distB="0" distL="0" distR="0" wp14:anchorId="0AEBB29F" wp14:editId="449BFCD4">
-            <wp:extent cx="5274310" cy="2291639"/>
-            <wp:effectExtent l="0" t="0" r="2540" b="0"/>
-            <wp:docPr id="2" name="Picture 2"/>
+          <wp:inline distT="0" distB="0" distL="0" distR="0" wp14:anchorId="1772DBE3" wp14:editId="033EE817">
+            <wp:extent cx="5274310" cy="2399079"/>
+            <wp:effectExtent l="0" t="0" r="2540" b="1270"/>
+            <wp:docPr id="5" name="Picture 5"/>
             <wp:cNvGraphicFramePr>
               <a:graphicFrameLocks xmlns:a="http://schemas.openxmlformats.org/drawingml/2006/main" noChangeAspect="1"/>
             </wp:cNvGraphicFramePr>
@@ -490,7 +489,7 @@
                   <pic:spPr>
                     <a:xfrm>
                       <a:off x="0" y="0"/>
-                      <a:ext cx="5274310" cy="2291639"/>
+                      <a:ext cx="5274310" cy="2399079"/>
                     </a:xfrm>
                     <a:prstGeom prst="rect">
                       <a:avLst/>
@@ -570,7 +569,14 @@
           <w:rFonts w:hint="cs"/>
           <w:rtl/>
         </w:rPr>
-        <w:t xml:space="preserve"> האם הסדר בין סקייל ורוטציה משנה (אותם פרמטרים)? כן.</w:t>
+        <w:t xml:space="preserve"> האם הסדר בין סקייל ורוטציה משנה (אותם פרמטרים)? </w:t>
+      </w:r>
+      <w:r>
+        <w:rPr>
+          <w:rFonts w:hint="cs"/>
+          <w:rtl/>
+        </w:rPr>
+        <w:t xml:space="preserve">הסדר משנה. </w:t>
       </w:r>
       <w:r>
         <w:rPr>
@@ -584,19 +590,16 @@
       <w:pPr>
         <w:pStyle w:val="ListParagraph"/>
         <w:ind w:left="0"/>
-        <w:rPr>
-          <w:rtl/>
-        </w:rPr>
       </w:pPr>
       <w:r>
         <w:rPr>
           <w:noProof/>
         </w:rPr>
         <w:drawing>
-          <wp:inline distT="0" distB="0" distL="0" distR="0" wp14:anchorId="43BA3E9C" wp14:editId="56AE3DCE">
-            <wp:extent cx="4532200" cy="6900530"/>
-            <wp:effectExtent l="0" t="0" r="1905" b="0"/>
-            <wp:docPr id="3" name="Picture 3"/>
+          <wp:inline distT="0" distB="0" distL="0" distR="0" wp14:anchorId="297EE767" wp14:editId="0DFE6F5F">
+            <wp:extent cx="4379668" cy="6734755"/>
+            <wp:effectExtent l="0" t="0" r="1905" b="9525"/>
+            <wp:docPr id="10" name="Picture 10"/>
             <wp:cNvGraphicFramePr>
               <a:graphicFrameLocks xmlns:a="http://schemas.openxmlformats.org/drawingml/2006/main" noChangeAspect="1"/>
             </wp:cNvGraphicFramePr>
@@ -616,7 +619,7 @@
                   <pic:spPr>
                     <a:xfrm>
                       <a:off x="0" y="0"/>
-                      <a:ext cx="4536706" cy="6907391"/>
+                      <a:ext cx="4384311" cy="6741895"/>
                     </a:xfrm>
                     <a:prstGeom prst="rect">
                       <a:avLst/>
@@ -1254,8 +1257,6 @@
         </w:rPr>
         <w:t xml:space="preserve"> עובדת היטב:</w:t>
       </w:r>
-      <w:bookmarkStart w:id="0" w:name="_GoBack"/>
-      <w:bookmarkEnd w:id="0"/>
     </w:p>
     <w:p>
       <w:pPr>
@@ -1405,19 +1406,22 @@
         <w:pStyle w:val="ListParagraph"/>
         <w:ind w:left="0"/>
         <w:rPr>
+          <w:rFonts w:hint="cs"/>
           <w:b/>
           <w:bCs/>
-        </w:rPr>
-      </w:pPr>
+          <w:rtl/>
+        </w:rPr>
+      </w:pPr>
+      <w:bookmarkStart w:id="0" w:name="_GoBack"/>
       <w:r>
         <w:rPr>
           <w:noProof/>
         </w:rPr>
         <w:drawing>
-          <wp:inline distT="0" distB="0" distL="0" distR="0" wp14:anchorId="5D434C95" wp14:editId="314A9DE0">
-            <wp:extent cx="5274310" cy="3935588"/>
+          <wp:inline distT="0" distB="0" distL="0" distR="0" wp14:anchorId="041423E8" wp14:editId="34514A51">
+            <wp:extent cx="5274310" cy="3535131"/>
             <wp:effectExtent l="0" t="0" r="2540" b="8255"/>
-            <wp:docPr id="7" name="Picture 7"/>
+            <wp:docPr id="12" name="Picture 12"/>
             <wp:cNvGraphicFramePr>
               <a:graphicFrameLocks xmlns:a="http://schemas.openxmlformats.org/drawingml/2006/main" noChangeAspect="1"/>
             </wp:cNvGraphicFramePr>
@@ -1437,7 +1441,7 @@
                   <pic:spPr>
                     <a:xfrm>
                       <a:off x="0" y="0"/>
-                      <a:ext cx="5274310" cy="3935588"/>
+                      <a:ext cx="5274310" cy="3535131"/>
                     </a:xfrm>
                     <a:prstGeom prst="rect">
                       <a:avLst/>
@@ -1449,6 +1453,7 @@
           </wp:inline>
         </w:drawing>
       </w:r>
+      <w:bookmarkEnd w:id="0"/>
     </w:p>
     <w:p>
       <w:pPr>

</xml_diff>